<commit_message>
#3 - Issue with _id and id writing script to accept both - 18_13-42_04-2025 - (Committed by: Dev-Lueders)
</commit_message>
<xml_diff>
--- a/FoA_ExpressIssue.docx
+++ b/FoA_ExpressIssue.docx
@@ -2,21 +2,6 @@
 <file path=word/document.xml><?xml version="1.0" encoding="utf-8"?>
 <w:document xmlns:wpc="http://schemas.microsoft.com/office/word/2010/wordprocessingCanvas" xmlns:cx="http://schemas.microsoft.com/office/drawing/2014/chartex" xmlns:cx1="http://schemas.microsoft.com/office/drawing/2015/9/8/chartex" xmlns:cx2="http://schemas.microsoft.com/office/drawing/2015/10/21/chartex" xmlns:cx3="http://schemas.microsoft.com/office/drawing/2016/5/9/chartex" xmlns:cx4="http://schemas.microsoft.com/office/drawing/2016/5/10/chartex" xmlns:cx5="http://schemas.microsoft.com/office/drawing/2016/5/11/chartex" xmlns:cx6="http://schemas.microsoft.com/office/drawing/2016/5/12/chartex" xmlns:cx7="http://schemas.microsoft.com/office/drawing/2016/5/13/chartex" xmlns:cx8="http://schemas.microsoft.com/office/drawing/2016/5/14/chartex" xmlns:mc="http://schemas.openxmlformats.org/markup-compatibility/2006" xmlns:aink="http://schemas.microsoft.com/office/drawing/2016/ink" xmlns:am3d="http://schemas.microsoft.com/office/drawing/2017/model3d" xmlns:o="urn:schemas-microsoft-com:office:office" xmlns:oel="http://schemas.microsoft.com/office/2019/extlst" xmlns:r="http://schemas.openxmlformats.org/officeDocument/2006/relationships" xmlns:m="http://schemas.openxmlformats.org/officeDocument/2006/math" xmlns:v="urn:schemas-microsoft-com:vml" xmlns:wp14="http://schemas.microsoft.com/office/word/2010/wordprocessingDrawing" xmlns:wp="http://schemas.openxmlformats.org/drawingml/2006/wordprocessingDrawing" xmlns:w10="urn:schemas-microsoft-com:office:word" xmlns:w="http://schemas.openxmlformats.org/wordprocessingml/2006/main" xmlns:w14="http://schemas.microsoft.com/office/word/2010/wordml" xmlns:w15="http://schemas.microsoft.com/office/word/2012/wordml" xmlns:w16cex="http://schemas.microsoft.com/office/word/2018/wordml/cex" xmlns:w16cid="http://schemas.microsoft.com/office/word/2016/wordml/cid" xmlns:w16="http://schemas.microsoft.com/office/word/2018/wordml" xmlns:w16du="http://schemas.microsoft.com/office/word/2023/wordml/word16du" xmlns:w16sdtdh="http://schemas.microsoft.com/office/word/2020/wordml/sdtdatahash" xmlns:w16sdtfl="http://schemas.microsoft.com/office/word/2024/wordml/sdtformatlock" xmlns:w16se="http://schemas.microsoft.com/office/word/2015/wordml/symex" xmlns:wpg="http://schemas.microsoft.com/office/word/2010/wordprocessingGroup" xmlns:wpi="http://schemas.microsoft.com/office/word/2010/wordprocessingInk" xmlns:wne="http://schemas.microsoft.com/office/word/2006/wordml" xmlns:wps="http://schemas.microsoft.com/office/word/2010/wordprocessingShape" mc:Ignorable="w14 w15 w16se w16cid w16 w16cex w16sdtdh w16sdtfl w16du wp14">
   <w:body>
-    <w:p>
-      <w:pPr>
-        <w:rPr>
-          <w:sz w:val="96"/>
-          <w:szCs w:val="96"/>
-        </w:rPr>
-      </w:pPr>
-      <w:r>
-        <w:rPr>
-          <w:sz w:val="96"/>
-          <w:szCs w:val="96"/>
-        </w:rPr>
-        <w:t xml:space="preserve">BE BACK AT </w:t>
-      </w:r>
-    </w:p>
     <w:p>
       <w:pPr>
         <w:rPr>

</xml_diff>

<commit_message>
#4 - still not getting to find by id number not the hex - 21_12-58_04-2025 - (Committed by: Dev-Lueders)
</commit_message>
<xml_diff>
--- a/FoA_ExpressIssue.docx
+++ b/FoA_ExpressIssue.docx
@@ -275,21 +275,29 @@
         </w:numPr>
         <w:spacing w:after="5" w:line="266" w:lineRule="auto"/>
         <w:ind w:right="13" w:hanging="360"/>
-      </w:pPr>
-      <w:r>
-        <w:rPr>
-          <w:rFonts w:ascii="Calibri" w:eastAsia="Calibri" w:hAnsi="Calibri" w:cs="Calibri"/>
-          <w:b/>
+        <w:rPr>
+          <w:highlight w:val="yellow"/>
+        </w:rPr>
+      </w:pPr>
+      <w:r>
+        <w:rPr>
+          <w:rFonts w:ascii="Calibri" w:eastAsia="Calibri" w:hAnsi="Calibri" w:cs="Calibri"/>
+          <w:b/>
+          <w:highlight w:val="yellow"/>
         </w:rPr>
         <w:t>Delete User</w:t>
       </w:r>
       <w:r>
+        <w:rPr>
+          <w:highlight w:val="yellow"/>
+        </w:rPr>
         <w:t xml:space="preserve">: </w:t>
       </w:r>
       <w:r>
         <w:rPr>
           <w:rFonts w:ascii="Calibri" w:eastAsia="Calibri" w:hAnsi="Calibri" w:cs="Calibri"/>
           <w:b/>
+          <w:highlight w:val="yellow"/>
         </w:rPr>
         <w:t>DELETE /</w:t>
       </w:r>
@@ -298,6 +306,7 @@
         <w:rPr>
           <w:rFonts w:ascii="Calibri" w:eastAsia="Calibri" w:hAnsi="Calibri" w:cs="Calibri"/>
           <w:b/>
+          <w:highlight w:val="yellow"/>
         </w:rPr>
         <w:t>api</w:t>
       </w:r>
@@ -306,17 +315,33 @@
         <w:rPr>
           <w:rFonts w:ascii="Calibri" w:eastAsia="Calibri" w:hAnsi="Calibri" w:cs="Calibri"/>
           <w:b/>
+          <w:highlight w:val="yellow"/>
         </w:rPr>
         <w:t xml:space="preserve">/v1/users/:id </w:t>
       </w:r>
       <w:r>
+        <w:rPr>
+          <w:highlight w:val="yellow"/>
+        </w:rPr>
         <w:t>- Removes a user account, requires token authentication and admin rights.</w:t>
       </w:r>
       <w:r>
+        <w:rPr>
+          <w:highlight w:val="yellow"/>
+        </w:rPr>
         <w:t xml:space="preserve">  (</w:t>
       </w:r>
       <w:r>
+        <w:rPr>
+          <w:highlight w:val="yellow"/>
+        </w:rPr>
         <w:t>doesn’t work but says it was successful</w:t>
+      </w:r>
+      <w:r>
+        <w:rPr>
+          <w:highlight w:val="yellow"/>
+        </w:rPr>
+        <w:t>, if it was to completely remove the account it did not work if it was only to make the account not active it worked</w:t>
       </w:r>
     </w:p>
     <w:p>
@@ -327,21 +352,29 @@
         </w:numPr>
         <w:spacing w:after="5" w:line="266" w:lineRule="auto"/>
         <w:ind w:right="13" w:hanging="360"/>
-      </w:pPr>
-      <w:r>
-        <w:rPr>
-          <w:rFonts w:ascii="Calibri" w:eastAsia="Calibri" w:hAnsi="Calibri" w:cs="Calibri"/>
-          <w:b/>
+        <w:rPr>
+          <w:highlight w:val="yellow"/>
+        </w:rPr>
+      </w:pPr>
+      <w:r>
+        <w:rPr>
+          <w:rFonts w:ascii="Calibri" w:eastAsia="Calibri" w:hAnsi="Calibri" w:cs="Calibri"/>
+          <w:b/>
+          <w:highlight w:val="yellow"/>
         </w:rPr>
         <w:t>Edit User</w:t>
       </w:r>
       <w:r>
+        <w:rPr>
+          <w:highlight w:val="yellow"/>
+        </w:rPr>
         <w:t xml:space="preserve">: </w:t>
       </w:r>
       <w:r>
         <w:rPr>
           <w:rFonts w:ascii="Calibri" w:eastAsia="Calibri" w:hAnsi="Calibri" w:cs="Calibri"/>
           <w:b/>
+          <w:highlight w:val="yellow"/>
         </w:rPr>
         <w:t>PUT /</w:t>
       </w:r>
@@ -350,6 +383,7 @@
         <w:rPr>
           <w:rFonts w:ascii="Calibri" w:eastAsia="Calibri" w:hAnsi="Calibri" w:cs="Calibri"/>
           <w:b/>
+          <w:highlight w:val="yellow"/>
         </w:rPr>
         <w:t>api</w:t>
       </w:r>
@@ -358,13 +392,20 @@
         <w:rPr>
           <w:rFonts w:ascii="Calibri" w:eastAsia="Calibri" w:hAnsi="Calibri" w:cs="Calibri"/>
           <w:b/>
+          <w:highlight w:val="yellow"/>
         </w:rPr>
         <w:t xml:space="preserve">/v1/users/:id </w:t>
       </w:r>
       <w:r>
+        <w:rPr>
+          <w:highlight w:val="yellow"/>
+        </w:rPr>
         <w:t>- Updates user details, requires token authentication.</w:t>
       </w:r>
       <w:r>
+        <w:rPr>
+          <w:highlight w:val="yellow"/>
+        </w:rPr>
         <w:t xml:space="preserve"> (doesn’t work but says it was successful</w:t>
       </w:r>
     </w:p>
@@ -424,7 +465,13 @@
         <w:rPr>
           <w:highlight w:val="yellow"/>
         </w:rPr>
-        <w:t>- Retrieves all users, requires token authentication and admin rights.</w:t>
+        <w:t xml:space="preserve">- Retrieves all users, requires </w:t>
+      </w:r>
+      <w:r>
+        <w:rPr>
+          <w:highlight w:val="yellow"/>
+        </w:rPr>
+        <w:t>token authentication and admin rights.</w:t>
       </w:r>
     </w:p>
     <w:p>
@@ -444,21 +491,29 @@
         </w:numPr>
         <w:spacing w:after="5" w:line="266" w:lineRule="auto"/>
         <w:ind w:right="13" w:hanging="360"/>
-      </w:pPr>
-      <w:r>
-        <w:rPr>
-          <w:rFonts w:ascii="Calibri" w:eastAsia="Calibri" w:hAnsi="Calibri" w:cs="Calibri"/>
-          <w:b/>
+        <w:rPr>
+          <w:highlight w:val="yellow"/>
+        </w:rPr>
+      </w:pPr>
+      <w:r>
+        <w:rPr>
+          <w:rFonts w:ascii="Calibri" w:eastAsia="Calibri" w:hAnsi="Calibri" w:cs="Calibri"/>
+          <w:b/>
+          <w:highlight w:val="yellow"/>
         </w:rPr>
         <w:t>Create Category</w:t>
       </w:r>
       <w:r>
+        <w:rPr>
+          <w:highlight w:val="yellow"/>
+        </w:rPr>
         <w:t xml:space="preserve">: </w:t>
       </w:r>
       <w:r>
         <w:rPr>
           <w:rFonts w:ascii="Calibri" w:eastAsia="Calibri" w:hAnsi="Calibri" w:cs="Calibri"/>
           <w:b/>
+          <w:highlight w:val="yellow"/>
         </w:rPr>
         <w:t>POST /</w:t>
       </w:r>
@@ -467,6 +522,7 @@
         <w:rPr>
           <w:rFonts w:ascii="Calibri" w:eastAsia="Calibri" w:hAnsi="Calibri" w:cs="Calibri"/>
           <w:b/>
+          <w:highlight w:val="yellow"/>
         </w:rPr>
         <w:t>api</w:t>
       </w:r>
@@ -475,14 +531,21 @@
         <w:rPr>
           <w:rFonts w:ascii="Calibri" w:eastAsia="Calibri" w:hAnsi="Calibri" w:cs="Calibri"/>
           <w:b/>
+          <w:highlight w:val="yellow"/>
         </w:rPr>
         <w:t xml:space="preserve">/v1/categories </w:t>
       </w:r>
       <w:r>
+        <w:rPr>
+          <w:highlight w:val="yellow"/>
+        </w:rPr>
         <w:t>- Adds a new category, requires token authentication and admin rights.</w:t>
       </w:r>
       <w:r>
-        <w:t xml:space="preserve"> (404)</w:t>
+        <w:rPr>
+          <w:highlight w:val="yellow"/>
+        </w:rPr>
+        <w:t xml:space="preserve"> </w:t>
       </w:r>
     </w:p>
     <w:p>
@@ -493,21 +556,29 @@
         </w:numPr>
         <w:spacing w:after="5" w:line="266" w:lineRule="auto"/>
         <w:ind w:right="13" w:hanging="360"/>
-      </w:pPr>
-      <w:r>
-        <w:rPr>
-          <w:rFonts w:ascii="Calibri" w:eastAsia="Calibri" w:hAnsi="Calibri" w:cs="Calibri"/>
-          <w:b/>
+        <w:rPr>
+          <w:highlight w:val="yellow"/>
+        </w:rPr>
+      </w:pPr>
+      <w:r>
+        <w:rPr>
+          <w:rFonts w:ascii="Calibri" w:eastAsia="Calibri" w:hAnsi="Calibri" w:cs="Calibri"/>
+          <w:b/>
+          <w:highlight w:val="yellow"/>
         </w:rPr>
         <w:t>Edit Category</w:t>
       </w:r>
       <w:r>
+        <w:rPr>
+          <w:highlight w:val="yellow"/>
+        </w:rPr>
         <w:t xml:space="preserve">: </w:t>
       </w:r>
       <w:r>
         <w:rPr>
           <w:rFonts w:ascii="Calibri" w:eastAsia="Calibri" w:hAnsi="Calibri" w:cs="Calibri"/>
           <w:b/>
+          <w:highlight w:val="yellow"/>
         </w:rPr>
         <w:t>PUT /</w:t>
       </w:r>
@@ -516,6 +587,7 @@
         <w:rPr>
           <w:rFonts w:ascii="Calibri" w:eastAsia="Calibri" w:hAnsi="Calibri" w:cs="Calibri"/>
           <w:b/>
+          <w:highlight w:val="yellow"/>
         </w:rPr>
         <w:t>api</w:t>
       </w:r>
@@ -524,14 +596,21 @@
         <w:rPr>
           <w:rFonts w:ascii="Calibri" w:eastAsia="Calibri" w:hAnsi="Calibri" w:cs="Calibri"/>
           <w:b/>
+          <w:highlight w:val="yellow"/>
         </w:rPr>
         <w:t xml:space="preserve">/v1/categories/:id </w:t>
       </w:r>
       <w:r>
+        <w:rPr>
+          <w:highlight w:val="yellow"/>
+        </w:rPr>
         <w:t>- Updates category details, requires token authentication and admin rights.</w:t>
       </w:r>
       <w:r>
-        <w:t xml:space="preserve"> (didn’t work)</w:t>
+        <w:rPr>
+          <w:highlight w:val="yellow"/>
+        </w:rPr>
+        <w:t xml:space="preserve"> </w:t>
       </w:r>
     </w:p>
     <w:p>
@@ -542,21 +621,29 @@
         </w:numPr>
         <w:spacing w:after="5" w:line="266" w:lineRule="auto"/>
         <w:ind w:right="13" w:hanging="360"/>
-      </w:pPr>
-      <w:r>
-        <w:rPr>
-          <w:rFonts w:ascii="Calibri" w:eastAsia="Calibri" w:hAnsi="Calibri" w:cs="Calibri"/>
-          <w:b/>
+        <w:rPr>
+          <w:highlight w:val="yellow"/>
+        </w:rPr>
+      </w:pPr>
+      <w:r>
+        <w:rPr>
+          <w:rFonts w:ascii="Calibri" w:eastAsia="Calibri" w:hAnsi="Calibri" w:cs="Calibri"/>
+          <w:b/>
+          <w:highlight w:val="yellow"/>
         </w:rPr>
         <w:t>Delete Category</w:t>
       </w:r>
       <w:r>
+        <w:rPr>
+          <w:highlight w:val="yellow"/>
+        </w:rPr>
         <w:t xml:space="preserve">: </w:t>
       </w:r>
       <w:r>
         <w:rPr>
           <w:rFonts w:ascii="Calibri" w:eastAsia="Calibri" w:hAnsi="Calibri" w:cs="Calibri"/>
           <w:b/>
+          <w:highlight w:val="yellow"/>
         </w:rPr>
         <w:t>DELETE /</w:t>
       </w:r>
@@ -565,6 +652,7 @@
         <w:rPr>
           <w:rFonts w:ascii="Calibri" w:eastAsia="Calibri" w:hAnsi="Calibri" w:cs="Calibri"/>
           <w:b/>
+          <w:highlight w:val="yellow"/>
         </w:rPr>
         <w:t>api</w:t>
       </w:r>
@@ -573,170 +661,15 @@
         <w:rPr>
           <w:rFonts w:ascii="Calibri" w:eastAsia="Calibri" w:hAnsi="Calibri" w:cs="Calibri"/>
           <w:b/>
+          <w:highlight w:val="yellow"/>
         </w:rPr>
         <w:t xml:space="preserve">/v1/categories/:id </w:t>
       </w:r>
       <w:r>
-        <w:t xml:space="preserve">- Removes a category, requires token authentication and admin </w:t>
-      </w:r>
-      <w:proofErr w:type="gramStart"/>
-      <w:r>
-        <w:t>rights.</w:t>
-      </w:r>
-      <w:r>
-        <w:t>(</w:t>
-      </w:r>
-      <w:proofErr w:type="gramEnd"/>
-      <w:r>
-        <w:t>Error</w:t>
-      </w:r>
-    </w:p>
-    <w:p>
-      <w:pPr>
-        <w:pStyle w:val="ListParagraph"/>
-        <w:numPr>
-          <w:ilvl w:val="0"/>
-          <w:numId w:val="2"/>
-        </w:numPr>
-        <w:shd w:val="clear" w:color="auto" w:fill="1E1E1E"/>
-        <w:spacing w:after="0" w:line="285" w:lineRule="atLeast"/>
-        <w:rPr>
-          <w:rFonts w:ascii="Consolas" w:eastAsia="Times New Roman" w:hAnsi="Consolas" w:cs="Times New Roman"/>
-          <w:color w:val="D4D4D4"/>
-          <w:kern w:val="0"/>
-          <w:sz w:val="21"/>
-          <w:szCs w:val="21"/>
-          <w14:ligatures w14:val="none"/>
-        </w:rPr>
-      </w:pPr>
-      <w:r>
-        <w:rPr>
-          <w:rFonts w:ascii="Consolas" w:eastAsia="Times New Roman" w:hAnsi="Consolas" w:cs="Times New Roman"/>
-          <w:color w:val="9CDCFE"/>
-          <w:kern w:val="0"/>
-          <w:sz w:val="21"/>
-          <w:szCs w:val="21"/>
-          <w14:ligatures w14:val="none"/>
-        </w:rPr>
-        <w:t>"message"</w:t>
-      </w:r>
-      <w:r>
-        <w:rPr>
-          <w:rFonts w:ascii="Consolas" w:eastAsia="Times New Roman" w:hAnsi="Consolas" w:cs="Times New Roman"/>
-          <w:color w:val="DCDCDC"/>
-          <w:kern w:val="0"/>
-          <w:sz w:val="21"/>
-          <w:szCs w:val="21"/>
-          <w14:ligatures w14:val="none"/>
-        </w:rPr>
-        <w:t>:</w:t>
-      </w:r>
-      <w:r>
-        <w:rPr>
-          <w:rFonts w:ascii="Consolas" w:eastAsia="Times New Roman" w:hAnsi="Consolas" w:cs="Times New Roman"/>
-          <w:color w:val="D4D4D4"/>
-          <w:kern w:val="0"/>
-          <w:sz w:val="21"/>
-          <w:szCs w:val="21"/>
-          <w14:ligatures w14:val="none"/>
-        </w:rPr>
-        <w:t> </w:t>
-      </w:r>
-      <w:r>
-        <w:rPr>
-          <w:rFonts w:ascii="Consolas" w:eastAsia="Times New Roman" w:hAnsi="Consolas" w:cs="Times New Roman"/>
-          <w:color w:val="CE9178"/>
-          <w:kern w:val="0"/>
-          <w:sz w:val="21"/>
-          <w:szCs w:val="21"/>
-          <w14:ligatures w14:val="none"/>
-        </w:rPr>
-        <w:t>"Error deleting category"</w:t>
-      </w:r>
-      <w:r>
-        <w:rPr>
-          <w:rFonts w:ascii="Consolas" w:eastAsia="Times New Roman" w:hAnsi="Consolas" w:cs="Times New Roman"/>
-          <w:color w:val="DCDCDC"/>
-          <w:kern w:val="0"/>
-          <w:sz w:val="21"/>
-          <w:szCs w:val="21"/>
-          <w14:ligatures w14:val="none"/>
-        </w:rPr>
-        <w:t>,</w:t>
-      </w:r>
-    </w:p>
-    <w:p>
-      <w:pPr>
-        <w:pStyle w:val="ListParagraph"/>
-        <w:numPr>
-          <w:ilvl w:val="0"/>
-          <w:numId w:val="2"/>
-        </w:numPr>
-        <w:shd w:val="clear" w:color="auto" w:fill="1E1E1E"/>
-        <w:spacing w:after="0" w:line="285" w:lineRule="atLeast"/>
-        <w:rPr>
-          <w:rFonts w:ascii="Consolas" w:eastAsia="Times New Roman" w:hAnsi="Consolas" w:cs="Times New Roman"/>
-          <w:color w:val="D4D4D4"/>
-          <w:kern w:val="0"/>
-          <w:sz w:val="21"/>
-          <w:szCs w:val="21"/>
-          <w14:ligatures w14:val="none"/>
-        </w:rPr>
-      </w:pPr>
-      <w:r>
-        <w:rPr>
-          <w:rFonts w:ascii="Consolas" w:eastAsia="Times New Roman" w:hAnsi="Consolas" w:cs="Times New Roman"/>
-          <w:color w:val="D4D4D4"/>
-          <w:kern w:val="0"/>
-          <w:sz w:val="21"/>
-          <w:szCs w:val="21"/>
-          <w14:ligatures w14:val="none"/>
-        </w:rPr>
-        <w:t>    </w:t>
-      </w:r>
-      <w:r>
-        <w:rPr>
-          <w:rFonts w:ascii="Consolas" w:eastAsia="Times New Roman" w:hAnsi="Consolas" w:cs="Times New Roman"/>
-          <w:color w:val="9CDCFE"/>
-          <w:kern w:val="0"/>
-          <w:sz w:val="21"/>
-          <w:szCs w:val="21"/>
-          <w14:ligatures w14:val="none"/>
-        </w:rPr>
-        <w:t>"error"</w:t>
-      </w:r>
-      <w:r>
-        <w:rPr>
-          <w:rFonts w:ascii="Consolas" w:eastAsia="Times New Roman" w:hAnsi="Consolas" w:cs="Times New Roman"/>
-          <w:color w:val="DCDCDC"/>
-          <w:kern w:val="0"/>
-          <w:sz w:val="21"/>
-          <w:szCs w:val="21"/>
-          <w14:ligatures w14:val="none"/>
-        </w:rPr>
-        <w:t>:</w:t>
-      </w:r>
-      <w:r>
-        <w:rPr>
-          <w:rFonts w:ascii="Consolas" w:eastAsia="Times New Roman" w:hAnsi="Consolas" w:cs="Times New Roman"/>
-          <w:color w:val="D4D4D4"/>
-          <w:kern w:val="0"/>
-          <w:sz w:val="21"/>
-          <w:szCs w:val="21"/>
-          <w14:ligatures w14:val="none"/>
-        </w:rPr>
-        <w:t> </w:t>
-      </w:r>
-      <w:r>
-        <w:rPr>
-          <w:rFonts w:ascii="Consolas" w:eastAsia="Times New Roman" w:hAnsi="Consolas" w:cs="Times New Roman"/>
-          <w:color w:val="CE9178"/>
-          <w:kern w:val="0"/>
-          <w:sz w:val="21"/>
-          <w:szCs w:val="21"/>
-          <w14:ligatures w14:val="none"/>
-        </w:rPr>
-        <w:t>"Error while deleting category: Categories validation failed: id: Cast to ObjectId failed for value \"4\" (type string) at path \"id\" because of \"BSONError\""</w:t>
+        <w:rPr>
+          <w:highlight w:val="yellow"/>
+        </w:rPr>
+        <w:t>- Removes a category, requires token authentication and admin rights.</w:t>
       </w:r>
     </w:p>
     <w:p>
@@ -1653,29 +1586,12 @@
         <w:spacing w:after="32" w:line="259" w:lineRule="auto"/>
         <w:ind w:left="-5"/>
       </w:pPr>
-      <w:proofErr w:type="spellStart"/>
-      <w:r>
-        <w:rPr>
-          <w:rFonts w:ascii="Arial" w:eastAsia="Arial" w:hAnsi="Arial" w:cs="Arial"/>
-          <w:color w:val="F21919"/>
-          <w:sz w:val="22"/>
-        </w:rPr>
-        <w:t>nicholas.lueders@gmail.com</w:t>
-      </w:r>
       <w:r>
         <w:rPr>
           <w:color w:val="2F5496"/>
           <w:sz w:val="26"/>
         </w:rPr>
-        <w:t>Restaurant</w:t>
-      </w:r>
-      <w:proofErr w:type="spellEnd"/>
-      <w:r>
-        <w:rPr>
-          <w:color w:val="2F5496"/>
-          <w:sz w:val="26"/>
-        </w:rPr>
-        <w:t xml:space="preserve"> Routes</w:t>
+        <w:t>Restaurant Routes</w:t>
       </w:r>
     </w:p>
     <w:p>
@@ -1690,7 +1606,7 @@
           <w:sz w:val="33"/>
           <w:vertAlign w:val="superscript"/>
         </w:rPr>
-        <w:t xml:space="preserve">0YZ29WEBI6 </w:t>
+        <w:t xml:space="preserve"> </w:t>
       </w:r>
       <w:r>
         <w:rPr>
@@ -3360,7 +3276,7 @@
       <w:lvlText w:val="●"/>
       <w:lvlJc w:val="left"/>
       <w:pPr>
-        <w:ind w:left="1945"/>
+        <w:ind w:left="2070"/>
       </w:pPr>
       <w:rPr>
         <w:rFonts w:ascii="Arial" w:eastAsia="Arial" w:hAnsi="Arial" w:cs="Arial"/>

</xml_diff>

<commit_message>
#12 - using mongoose.Schema.Types.ObjectId for populate and use the id in each collection as a foriegnkey to simulate a RDB, Add Custom2Mongo, Mongo2Custom, and Pop_Fields resolveID removed - 29_05-16_04-2025 - (Committed by: Dev-Lueders)
</commit_message>
<xml_diff>
--- a/FoA_ExpressIssue.docx
+++ b/FoA_ExpressIssue.docx
@@ -86,9 +86,6 @@
         </w:numPr>
         <w:spacing w:after="5" w:line="266" w:lineRule="auto"/>
         <w:ind w:right="13" w:hanging="360"/>
-        <w:rPr>
-          <w:highlight w:val="yellow"/>
-        </w:rPr>
       </w:pPr>
       <w:r>
         <w:rPr>
@@ -134,7 +131,10 @@
         <w:rPr>
           <w:highlight w:val="yellow"/>
         </w:rPr>
-        <w:t>- Authenticates a user and returns a token.</w:t>
+        <w:t>- Authenticates a user and returns a token</w:t>
+      </w:r>
+      <w:r>
+        <w:t>.</w:t>
       </w:r>
     </w:p>
     <w:p>
@@ -145,9 +145,6 @@
         </w:numPr>
         <w:spacing w:after="5" w:line="266" w:lineRule="auto"/>
         <w:ind w:right="13" w:hanging="360"/>
-        <w:rPr>
-          <w:highlight w:val="yellow"/>
-        </w:rPr>
       </w:pPr>
       <w:r>
         <w:rPr>
@@ -196,9 +193,6 @@
         <w:t>- Logs out a user, requiring token authentication.</w:t>
       </w:r>
       <w:r>
-        <w:rPr>
-          <w:highlight w:val="yellow"/>
-        </w:rPr>
         <w:t xml:space="preserve"> (user does get logged out)</w:t>
       </w:r>
     </w:p>
@@ -210,6 +204,9 @@
         </w:numPr>
         <w:spacing w:after="5" w:line="266" w:lineRule="auto"/>
         <w:ind w:right="13" w:hanging="360"/>
+        <w:rPr>
+          <w:highlight w:val="yellow"/>
+        </w:rPr>
       </w:pPr>
       <w:r>
         <w:rPr>
@@ -258,12 +255,21 @@
         <w:t>- Retrieves user details, requires token authentication.</w:t>
       </w:r>
       <w:r>
+        <w:rPr>
+          <w:highlight w:val="yellow"/>
+        </w:rPr>
         <w:t xml:space="preserve">  (only works with mongo _id</w:t>
       </w:r>
       <w:r>
+        <w:rPr>
+          <w:highlight w:val="yellow"/>
+        </w:rPr>
         <w:t>, need to work on that</w:t>
       </w:r>
       <w:r>
+        <w:rPr>
+          <w:highlight w:val="yellow"/>
+        </w:rPr>
         <w:t>)</w:t>
       </w:r>
     </w:p>
@@ -406,7 +412,7 @@
         <w:rPr>
           <w:highlight w:val="yellow"/>
         </w:rPr>
-        <w:t xml:space="preserve"> (doesn’t work but says it was successful</w:t>
+        <w:t xml:space="preserve"> </w:t>
       </w:r>
     </w:p>
     <w:p>
@@ -465,13 +471,7 @@
         <w:rPr>
           <w:highlight w:val="yellow"/>
         </w:rPr>
-        <w:t xml:space="preserve">- Retrieves all users, requires </w:t>
-      </w:r>
-      <w:r>
-        <w:rPr>
-          <w:highlight w:val="yellow"/>
-        </w:rPr>
-        <w:t>token authentication and admin rights.</w:t>
+        <w:t>- Retrieves all users, requires token authentication and admin rights.</w:t>
       </w:r>
     </w:p>
     <w:p>
@@ -686,6 +686,9 @@
         </w:numPr>
         <w:spacing w:after="8" w:line="266" w:lineRule="auto"/>
         <w:ind w:right="13" w:hanging="360"/>
+        <w:rPr>
+          <w:highlight w:val="yellow"/>
+        </w:rPr>
       </w:pPr>
       <w:r>
         <w:rPr>
@@ -731,23 +734,32 @@
         <w:rPr>
           <w:highlight w:val="yellow"/>
         </w:rPr>
-        <w:t>- Retrieves a category detail</w:t>
-      </w:r>
-      <w:r>
-        <w:t>.</w:t>
-      </w:r>
-      <w:r>
+        <w:t>- Retrieves a category detail.</w:t>
+      </w:r>
+      <w:r>
+        <w:rPr>
+          <w:highlight w:val="yellow"/>
+        </w:rPr>
         <w:t xml:space="preserve"> </w:t>
       </w:r>
       <w:r>
+        <w:rPr>
+          <w:highlight w:val="yellow"/>
+        </w:rPr>
         <w:t>(</w:t>
       </w:r>
       <w:proofErr w:type="gramStart"/>
       <w:r>
+        <w:rPr>
+          <w:highlight w:val="yellow"/>
+        </w:rPr>
         <w:t>it</w:t>
       </w:r>
       <w:proofErr w:type="gramEnd"/>
       <w:r>
+        <w:rPr>
+          <w:highlight w:val="yellow"/>
+        </w:rPr>
         <w:t xml:space="preserve"> works only with the mongo _id</w:t>
       </w:r>
     </w:p>
@@ -827,6 +839,9 @@
         </w:numPr>
         <w:spacing w:after="5" w:line="266" w:lineRule="auto"/>
         <w:ind w:right="13" w:hanging="360"/>
+        <w:rPr>
+          <w:highlight w:val="yellow"/>
+        </w:rPr>
       </w:pPr>
       <w:r>
         <w:rPr>
@@ -875,7 +890,22 @@
         <w:t>- Adds a new cuisine, requires token authentication and admin rights.</w:t>
       </w:r>
       <w:r>
-        <w:t xml:space="preserve"> (works if no id is used)</w:t>
+        <w:rPr>
+          <w:highlight w:val="yellow"/>
+        </w:rPr>
+        <w:t xml:space="preserve"> (works if no id is used</w:t>
+      </w:r>
+      <w:r>
+        <w:rPr>
+          <w:highlight w:val="yellow"/>
+        </w:rPr>
+        <w:t xml:space="preserve"> not a hex</w:t>
+      </w:r>
+      <w:r>
+        <w:rPr>
+          <w:highlight w:val="yellow"/>
+        </w:rPr>
+        <w:t>)</w:t>
       </w:r>
     </w:p>
     <w:p>
@@ -886,6 +916,9 @@
         </w:numPr>
         <w:spacing w:after="5" w:line="266" w:lineRule="auto"/>
         <w:ind w:right="13" w:hanging="360"/>
+        <w:rPr>
+          <w:highlight w:val="yellow"/>
+        </w:rPr>
       </w:pPr>
       <w:r>
         <w:rPr>
@@ -941,10 +974,16 @@
         <w:t>rights.</w:t>
       </w:r>
       <w:r>
+        <w:rPr>
+          <w:highlight w:val="yellow"/>
+        </w:rPr>
         <w:t>(</w:t>
       </w:r>
       <w:proofErr w:type="gramEnd"/>
       <w:r>
+        <w:rPr>
+          <w:highlight w:val="yellow"/>
+        </w:rPr>
         <w:t>works using mongo _is)</w:t>
       </w:r>
     </w:p>
@@ -1147,11 +1186,15 @@
         </w:numPr>
         <w:spacing w:after="5" w:line="266" w:lineRule="auto"/>
         <w:ind w:right="7" w:hanging="360"/>
-      </w:pPr>
-      <w:r>
-        <w:rPr>
-          <w:rFonts w:ascii="Calibri" w:eastAsia="Calibri" w:hAnsi="Calibri" w:cs="Calibri"/>
-          <w:b/>
+        <w:rPr>
+          <w:highlight w:val="yellow"/>
+        </w:rPr>
+      </w:pPr>
+      <w:r>
+        <w:rPr>
+          <w:rFonts w:ascii="Calibri" w:eastAsia="Calibri" w:hAnsi="Calibri" w:cs="Calibri"/>
+          <w:b/>
+          <w:highlight w:val="green"/>
         </w:rPr>
         <w:t xml:space="preserve">Create </w:t>
       </w:r>
@@ -1160,17 +1203,22 @@
         <w:rPr>
           <w:rFonts w:ascii="Calibri" w:eastAsia="Calibri" w:hAnsi="Calibri" w:cs="Calibri"/>
           <w:b/>
+          <w:highlight w:val="green"/>
         </w:rPr>
         <w:t>Fooditem</w:t>
       </w:r>
       <w:proofErr w:type="spellEnd"/>
       <w:r>
+        <w:rPr>
+          <w:highlight w:val="green"/>
+        </w:rPr>
         <w:t xml:space="preserve">: </w:t>
       </w:r>
       <w:r>
         <w:rPr>
           <w:rFonts w:ascii="Calibri" w:eastAsia="Calibri" w:hAnsi="Calibri" w:cs="Calibri"/>
           <w:b/>
+          <w:highlight w:val="green"/>
         </w:rPr>
         <w:t>POST /</w:t>
       </w:r>
@@ -1179,6 +1227,7 @@
         <w:rPr>
           <w:rFonts w:ascii="Calibri" w:eastAsia="Calibri" w:hAnsi="Calibri" w:cs="Calibri"/>
           <w:b/>
+          <w:highlight w:val="green"/>
         </w:rPr>
         <w:t>api</w:t>
       </w:r>
@@ -1187,6 +1236,7 @@
         <w:rPr>
           <w:rFonts w:ascii="Calibri" w:eastAsia="Calibri" w:hAnsi="Calibri" w:cs="Calibri"/>
           <w:b/>
+          <w:highlight w:val="green"/>
         </w:rPr>
         <w:t>/v1/</w:t>
       </w:r>
@@ -1195,6 +1245,7 @@
         <w:rPr>
           <w:rFonts w:ascii="Calibri" w:eastAsia="Calibri" w:hAnsi="Calibri" w:cs="Calibri"/>
           <w:b/>
+          <w:highlight w:val="green"/>
         </w:rPr>
         <w:t>fooditems</w:t>
       </w:r>
@@ -1203,30 +1254,51 @@
         <w:rPr>
           <w:rFonts w:ascii="Calibri" w:eastAsia="Calibri" w:hAnsi="Calibri" w:cs="Calibri"/>
           <w:b/>
+          <w:highlight w:val="green"/>
         </w:rPr>
         <w:t xml:space="preserve"> </w:t>
       </w:r>
       <w:r>
+        <w:rPr>
+          <w:highlight w:val="green"/>
+        </w:rPr>
         <w:t xml:space="preserve">- Adds a new </w:t>
       </w:r>
       <w:proofErr w:type="spellStart"/>
       <w:r>
+        <w:rPr>
+          <w:highlight w:val="green"/>
+        </w:rPr>
         <w:t>fooditem</w:t>
       </w:r>
       <w:proofErr w:type="spellEnd"/>
       <w:r>
-        <w:t xml:space="preserve">, requires token authentication and admin </w:t>
-      </w:r>
-      <w:proofErr w:type="gramStart"/>
-      <w:r>
-        <w:t>rights.</w:t>
-      </w:r>
-      <w:r>
-        <w:t>(</w:t>
-      </w:r>
-      <w:proofErr w:type="gramEnd"/>
-      <w:r>
-        <w:t>did not work)</w:t>
+        <w:rPr>
+          <w:highlight w:val="green"/>
+        </w:rPr>
+        <w:t>, requires token authentication and admin rights.</w:t>
+      </w:r>
+      <w:r>
+        <w:rPr>
+          <w:highlight w:val="green"/>
+        </w:rPr>
+        <w:t xml:space="preserve"> </w:t>
+      </w:r>
+      <w:r>
+        <w:rPr>
+          <w:b/>
+          <w:bCs/>
+          <w:highlight w:val="green"/>
+        </w:rPr>
+        <w:t>CATEGORYID AND CUISINEID CAN ACCEPT EITHER THE CUSTOMID OR MONGOID IF CUSTOM IT WILL PLACE THE CUSTOM ID THAT IT CORRESPONDS TO IN THE DOCUMENT</w:t>
+      </w:r>
+      <w:r>
+        <w:rPr>
+          <w:b/>
+          <w:bCs/>
+          <w:highlight w:val="yellow"/>
+        </w:rPr>
+        <w:br/>
       </w:r>
     </w:p>
     <w:p>
@@ -1237,11 +1309,15 @@
         </w:numPr>
         <w:spacing w:after="5" w:line="266" w:lineRule="auto"/>
         <w:ind w:right="7" w:hanging="360"/>
-      </w:pPr>
-      <w:r>
-        <w:rPr>
-          <w:rFonts w:ascii="Calibri" w:eastAsia="Calibri" w:hAnsi="Calibri" w:cs="Calibri"/>
-          <w:b/>
+        <w:rPr>
+          <w:highlight w:val="yellow"/>
+        </w:rPr>
+      </w:pPr>
+      <w:r>
+        <w:rPr>
+          <w:rFonts w:ascii="Calibri" w:eastAsia="Calibri" w:hAnsi="Calibri" w:cs="Calibri"/>
+          <w:b/>
+          <w:highlight w:val="yellow"/>
         </w:rPr>
         <w:t xml:space="preserve">Edit </w:t>
       </w:r>
@@ -1250,17 +1326,22 @@
         <w:rPr>
           <w:rFonts w:ascii="Calibri" w:eastAsia="Calibri" w:hAnsi="Calibri" w:cs="Calibri"/>
           <w:b/>
+          <w:highlight w:val="yellow"/>
         </w:rPr>
         <w:t>Fooditem</w:t>
       </w:r>
       <w:proofErr w:type="spellEnd"/>
       <w:r>
+        <w:rPr>
+          <w:highlight w:val="yellow"/>
+        </w:rPr>
         <w:t xml:space="preserve">: </w:t>
       </w:r>
       <w:r>
         <w:rPr>
           <w:rFonts w:ascii="Calibri" w:eastAsia="Calibri" w:hAnsi="Calibri" w:cs="Calibri"/>
           <w:b/>
+          <w:highlight w:val="yellow"/>
         </w:rPr>
         <w:t>PUT /</w:t>
       </w:r>
@@ -1269,6 +1350,7 @@
         <w:rPr>
           <w:rFonts w:ascii="Calibri" w:eastAsia="Calibri" w:hAnsi="Calibri" w:cs="Calibri"/>
           <w:b/>
+          <w:highlight w:val="yellow"/>
         </w:rPr>
         <w:t>api</w:t>
       </w:r>
@@ -1277,6 +1359,7 @@
         <w:rPr>
           <w:rFonts w:ascii="Calibri" w:eastAsia="Calibri" w:hAnsi="Calibri" w:cs="Calibri"/>
           <w:b/>
+          <w:highlight w:val="yellow"/>
         </w:rPr>
         <w:t>/v1/</w:t>
       </w:r>
@@ -1285,6 +1368,7 @@
         <w:rPr>
           <w:rFonts w:ascii="Calibri" w:eastAsia="Calibri" w:hAnsi="Calibri" w:cs="Calibri"/>
           <w:b/>
+          <w:highlight w:val="yellow"/>
         </w:rPr>
         <w:t>fooditems</w:t>
       </w:r>
@@ -1293,22 +1377,35 @@
         <w:rPr>
           <w:rFonts w:ascii="Calibri" w:eastAsia="Calibri" w:hAnsi="Calibri" w:cs="Calibri"/>
           <w:b/>
+          <w:highlight w:val="yellow"/>
         </w:rPr>
         <w:t xml:space="preserve">/:id </w:t>
       </w:r>
       <w:r>
+        <w:rPr>
+          <w:highlight w:val="yellow"/>
+        </w:rPr>
         <w:t xml:space="preserve">- Updates </w:t>
       </w:r>
       <w:proofErr w:type="spellStart"/>
       <w:r>
+        <w:rPr>
+          <w:highlight w:val="yellow"/>
+        </w:rPr>
         <w:t>fooditem</w:t>
       </w:r>
       <w:proofErr w:type="spellEnd"/>
       <w:r>
+        <w:rPr>
+          <w:highlight w:val="yellow"/>
+        </w:rPr>
         <w:t xml:space="preserve"> details, requires token authentication and admin rights.</w:t>
       </w:r>
       <w:r>
-        <w:t xml:space="preserve"> (did not work)</w:t>
+        <w:rPr>
+          <w:highlight w:val="yellow"/>
+        </w:rPr>
+        <w:t xml:space="preserve"> </w:t>
       </w:r>
     </w:p>
     <w:p>
@@ -1319,11 +1416,15 @@
         </w:numPr>
         <w:spacing w:after="5" w:line="266" w:lineRule="auto"/>
         <w:ind w:right="7" w:hanging="360"/>
-      </w:pPr>
-      <w:r>
-        <w:rPr>
-          <w:rFonts w:ascii="Calibri" w:eastAsia="Calibri" w:hAnsi="Calibri" w:cs="Calibri"/>
-          <w:b/>
+        <w:rPr>
+          <w:highlight w:val="green"/>
+        </w:rPr>
+      </w:pPr>
+      <w:r>
+        <w:rPr>
+          <w:rFonts w:ascii="Calibri" w:eastAsia="Calibri" w:hAnsi="Calibri" w:cs="Calibri"/>
+          <w:b/>
+          <w:highlight w:val="green"/>
         </w:rPr>
         <w:t xml:space="preserve">Delete </w:t>
       </w:r>
@@ -1332,17 +1433,22 @@
         <w:rPr>
           <w:rFonts w:ascii="Calibri" w:eastAsia="Calibri" w:hAnsi="Calibri" w:cs="Calibri"/>
           <w:b/>
+          <w:highlight w:val="green"/>
         </w:rPr>
         <w:t>Fooditem</w:t>
       </w:r>
       <w:proofErr w:type="spellEnd"/>
       <w:r>
+        <w:rPr>
+          <w:highlight w:val="green"/>
+        </w:rPr>
         <w:t xml:space="preserve">: </w:t>
       </w:r>
       <w:r>
         <w:rPr>
           <w:rFonts w:ascii="Calibri" w:eastAsia="Calibri" w:hAnsi="Calibri" w:cs="Calibri"/>
           <w:b/>
+          <w:highlight w:val="green"/>
         </w:rPr>
         <w:t>DELETE /</w:t>
       </w:r>
@@ -1351,6 +1457,7 @@
         <w:rPr>
           <w:rFonts w:ascii="Calibri" w:eastAsia="Calibri" w:hAnsi="Calibri" w:cs="Calibri"/>
           <w:b/>
+          <w:highlight w:val="green"/>
         </w:rPr>
         <w:t>api</w:t>
       </w:r>
@@ -1359,6 +1466,7 @@
         <w:rPr>
           <w:rFonts w:ascii="Calibri" w:eastAsia="Calibri" w:hAnsi="Calibri" w:cs="Calibri"/>
           <w:b/>
+          <w:highlight w:val="green"/>
         </w:rPr>
         <w:t>/v1/</w:t>
       </w:r>
@@ -1367,6 +1475,7 @@
         <w:rPr>
           <w:rFonts w:ascii="Calibri" w:eastAsia="Calibri" w:hAnsi="Calibri" w:cs="Calibri"/>
           <w:b/>
+          <w:highlight w:val="green"/>
         </w:rPr>
         <w:t>fooditems</w:t>
       </w:r>
@@ -1375,30 +1484,49 @@
         <w:rPr>
           <w:rFonts w:ascii="Calibri" w:eastAsia="Calibri" w:hAnsi="Calibri" w:cs="Calibri"/>
           <w:b/>
+          <w:highlight w:val="green"/>
         </w:rPr>
         <w:t xml:space="preserve">/:id </w:t>
       </w:r>
       <w:r>
+        <w:rPr>
+          <w:highlight w:val="green"/>
+        </w:rPr>
         <w:t xml:space="preserve">- Removes a </w:t>
       </w:r>
       <w:proofErr w:type="spellStart"/>
       <w:r>
+        <w:rPr>
+          <w:highlight w:val="green"/>
+        </w:rPr>
         <w:t>fooditem</w:t>
       </w:r>
       <w:proofErr w:type="spellEnd"/>
       <w:r>
-        <w:t xml:space="preserve">, requires token authentication and admin </w:t>
-      </w:r>
-      <w:proofErr w:type="gramStart"/>
-      <w:r>
-        <w:t>rights.</w:t>
-      </w:r>
-      <w:r>
-        <w:t>(</w:t>
-      </w:r>
-      <w:proofErr w:type="gramEnd"/>
-      <w:r>
-        <w:t>did not work)</w:t>
+        <w:rPr>
+          <w:highlight w:val="green"/>
+        </w:rPr>
+        <w:t>, requires token authentication and admin rights.</w:t>
+      </w:r>
+      <w:r>
+        <w:rPr>
+          <w:highlight w:val="green"/>
+        </w:rPr>
+        <w:t xml:space="preserve"> </w:t>
+      </w:r>
+      <w:r>
+        <w:rPr>
+          <w:b/>
+          <w:highlight w:val="green"/>
+        </w:rPr>
+        <w:t>WORKS WITH MONGO OR CUSTOM ID</w:t>
+      </w:r>
+      <w:r>
+        <w:rPr>
+          <w:b/>
+          <w:highlight w:val="green"/>
+        </w:rPr>
+        <w:br/>
       </w:r>
     </w:p>
     <w:p>
@@ -1409,11 +1537,15 @@
         </w:numPr>
         <w:spacing w:after="8" w:line="266" w:lineRule="auto"/>
         <w:ind w:right="7" w:hanging="360"/>
-      </w:pPr>
-      <w:r>
-        <w:rPr>
-          <w:rFonts w:ascii="Calibri" w:eastAsia="Calibri" w:hAnsi="Calibri" w:cs="Calibri"/>
-          <w:b/>
+        <w:rPr>
+          <w:highlight w:val="green"/>
+        </w:rPr>
+      </w:pPr>
+      <w:r>
+        <w:rPr>
+          <w:rFonts w:ascii="Calibri" w:eastAsia="Calibri" w:hAnsi="Calibri" w:cs="Calibri"/>
+          <w:b/>
+          <w:highlight w:val="green"/>
         </w:rPr>
         <w:t xml:space="preserve">Fetch </w:t>
       </w:r>
@@ -1422,17 +1554,22 @@
         <w:rPr>
           <w:rFonts w:ascii="Calibri" w:eastAsia="Calibri" w:hAnsi="Calibri" w:cs="Calibri"/>
           <w:b/>
+          <w:highlight w:val="green"/>
         </w:rPr>
         <w:t>Fooditem</w:t>
       </w:r>
       <w:proofErr w:type="spellEnd"/>
       <w:r>
+        <w:rPr>
+          <w:highlight w:val="green"/>
+        </w:rPr>
         <w:t xml:space="preserve">: </w:t>
       </w:r>
       <w:r>
         <w:rPr>
           <w:rFonts w:ascii="Calibri" w:eastAsia="Calibri" w:hAnsi="Calibri" w:cs="Calibri"/>
           <w:b/>
+          <w:highlight w:val="green"/>
         </w:rPr>
         <w:t>GET /</w:t>
       </w:r>
@@ -1441,6 +1578,7 @@
         <w:rPr>
           <w:rFonts w:ascii="Calibri" w:eastAsia="Calibri" w:hAnsi="Calibri" w:cs="Calibri"/>
           <w:b/>
+          <w:highlight w:val="green"/>
         </w:rPr>
         <w:t>api</w:t>
       </w:r>
@@ -1449,6 +1587,7 @@
         <w:rPr>
           <w:rFonts w:ascii="Calibri" w:eastAsia="Calibri" w:hAnsi="Calibri" w:cs="Calibri"/>
           <w:b/>
+          <w:highlight w:val="green"/>
         </w:rPr>
         <w:t>/v1/</w:t>
       </w:r>
@@ -1457,6 +1596,7 @@
         <w:rPr>
           <w:rFonts w:ascii="Calibri" w:eastAsia="Calibri" w:hAnsi="Calibri" w:cs="Calibri"/>
           <w:b/>
+          <w:highlight w:val="green"/>
         </w:rPr>
         <w:t>fooditems</w:t>
       </w:r>
@@ -1465,19 +1605,43 @@
         <w:rPr>
           <w:rFonts w:ascii="Calibri" w:eastAsia="Calibri" w:hAnsi="Calibri" w:cs="Calibri"/>
           <w:b/>
+          <w:highlight w:val="green"/>
         </w:rPr>
         <w:t xml:space="preserve">/:id </w:t>
       </w:r>
       <w:r>
+        <w:rPr>
+          <w:highlight w:val="green"/>
+        </w:rPr>
         <w:t xml:space="preserve">- Retrieves a </w:t>
       </w:r>
       <w:proofErr w:type="spellStart"/>
       <w:r>
+        <w:rPr>
+          <w:highlight w:val="green"/>
+        </w:rPr>
         <w:t>fooditem</w:t>
       </w:r>
       <w:proofErr w:type="spellEnd"/>
       <w:r>
+        <w:rPr>
+          <w:highlight w:val="green"/>
+        </w:rPr>
         <w:t xml:space="preserve"> detail.</w:t>
+      </w:r>
+      <w:r>
+        <w:rPr>
+          <w:highlight w:val="green"/>
+        </w:rPr>
+        <w:t xml:space="preserve"> </w:t>
+      </w:r>
+      <w:r>
+        <w:rPr>
+          <w:b/>
+          <w:bCs/>
+          <w:highlight w:val="green"/>
+        </w:rPr>
+        <w:t>WORKS WITH MONGO AND CUSTOMID</w:t>
       </w:r>
     </w:p>
     <w:p>
@@ -1489,14 +1653,14 @@
         <w:spacing w:after="420" w:line="266" w:lineRule="auto"/>
         <w:ind w:right="7" w:hanging="360"/>
         <w:rPr>
-          <w:highlight w:val="yellow"/>
-        </w:rPr>
-      </w:pPr>
-      <w:r>
-        <w:rPr>
-          <w:rFonts w:ascii="Calibri" w:eastAsia="Calibri" w:hAnsi="Calibri" w:cs="Calibri"/>
-          <w:b/>
-          <w:highlight w:val="yellow"/>
+          <w:highlight w:val="green"/>
+        </w:rPr>
+      </w:pPr>
+      <w:r>
+        <w:rPr>
+          <w:rFonts w:ascii="Calibri" w:eastAsia="Calibri" w:hAnsi="Calibri" w:cs="Calibri"/>
+          <w:b/>
+          <w:highlight w:val="green"/>
         </w:rPr>
         <w:t xml:space="preserve">Fetch All </w:t>
       </w:r>
@@ -1505,14 +1669,14 @@
         <w:rPr>
           <w:rFonts w:ascii="Calibri" w:eastAsia="Calibri" w:hAnsi="Calibri" w:cs="Calibri"/>
           <w:b/>
-          <w:highlight w:val="yellow"/>
+          <w:highlight w:val="green"/>
         </w:rPr>
         <w:t>Fooditems</w:t>
       </w:r>
       <w:proofErr w:type="spellEnd"/>
       <w:r>
         <w:rPr>
-          <w:highlight w:val="yellow"/>
+          <w:highlight w:val="green"/>
         </w:rPr>
         <w:t xml:space="preserve">: </w:t>
       </w:r>
@@ -1520,7 +1684,7 @@
         <w:rPr>
           <w:rFonts w:ascii="Calibri" w:eastAsia="Calibri" w:hAnsi="Calibri" w:cs="Calibri"/>
           <w:b/>
-          <w:highlight w:val="yellow"/>
+          <w:highlight w:val="green"/>
         </w:rPr>
         <w:t>GET /</w:t>
       </w:r>
@@ -1529,7 +1693,7 @@
         <w:rPr>
           <w:rFonts w:ascii="Calibri" w:eastAsia="Calibri" w:hAnsi="Calibri" w:cs="Calibri"/>
           <w:b/>
-          <w:highlight w:val="yellow"/>
+          <w:highlight w:val="green"/>
         </w:rPr>
         <w:t>api</w:t>
       </w:r>
@@ -1538,7 +1702,7 @@
         <w:rPr>
           <w:rFonts w:ascii="Calibri" w:eastAsia="Calibri" w:hAnsi="Calibri" w:cs="Calibri"/>
           <w:b/>
-          <w:highlight w:val="yellow"/>
+          <w:highlight w:val="green"/>
         </w:rPr>
         <w:t>/v1/</w:t>
       </w:r>
@@ -1547,7 +1711,7 @@
         <w:rPr>
           <w:rFonts w:ascii="Calibri" w:eastAsia="Calibri" w:hAnsi="Calibri" w:cs="Calibri"/>
           <w:b/>
-          <w:highlight w:val="yellow"/>
+          <w:highlight w:val="green"/>
         </w:rPr>
         <w:t>fooditems</w:t>
       </w:r>
@@ -1556,29 +1720,43 @@
         <w:rPr>
           <w:rFonts w:ascii="Calibri" w:eastAsia="Calibri" w:hAnsi="Calibri" w:cs="Calibri"/>
           <w:b/>
-          <w:highlight w:val="yellow"/>
+          <w:highlight w:val="green"/>
         </w:rPr>
         <w:t xml:space="preserve"> </w:t>
       </w:r>
       <w:r>
         <w:rPr>
-          <w:highlight w:val="yellow"/>
+          <w:highlight w:val="green"/>
         </w:rPr>
         <w:t xml:space="preserve">- Lists all </w:t>
       </w:r>
       <w:proofErr w:type="spellStart"/>
       <w:r>
         <w:rPr>
-          <w:highlight w:val="yellow"/>
+          <w:highlight w:val="green"/>
         </w:rPr>
         <w:t>fooditems</w:t>
       </w:r>
       <w:proofErr w:type="spellEnd"/>
       <w:r>
         <w:rPr>
-          <w:highlight w:val="yellow"/>
+          <w:highlight w:val="green"/>
         </w:rPr>
         <w:t>.</w:t>
+      </w:r>
+      <w:r>
+        <w:rPr>
+          <w:highlight w:val="green"/>
+        </w:rPr>
+        <w:t xml:space="preserve">  ST</w:t>
+      </w:r>
+      <w:r>
+        <w:rPr>
+          <w:b/>
+          <w:bCs/>
+          <w:highlight w:val="green"/>
+        </w:rPr>
+        <w:t>ILL WORKS</w:t>
       </w:r>
     </w:p>
     <w:p>
@@ -1612,6 +1790,7 @@
         <w:rPr>
           <w:rFonts w:ascii="Arial" w:eastAsia="Arial" w:hAnsi="Arial" w:cs="Arial"/>
           <w:sz w:val="20"/>
+          <w:highlight w:val="yellow"/>
         </w:rPr>
         <w:t xml:space="preserve">● </w:t>
       </w:r>
@@ -1670,6 +1849,9 @@
         </w:numPr>
         <w:spacing w:after="5" w:line="266" w:lineRule="auto"/>
         <w:ind w:right="7" w:hanging="360"/>
+        <w:rPr>
+          <w:highlight w:val="yellow"/>
+        </w:rPr>
       </w:pPr>
       <w:r>
         <w:rPr>
@@ -1722,16 +1904,19 @@
         <w:rPr>
           <w:highlight w:val="yellow"/>
         </w:rPr>
-        <w:t>rights</w:t>
-      </w:r>
-      <w:r>
-        <w:t>.</w:t>
-      </w:r>
-      <w:r>
+        <w:t>rights.</w:t>
+      </w:r>
+      <w:r>
+        <w:rPr>
+          <w:highlight w:val="yellow"/>
+        </w:rPr>
         <w:t>(</w:t>
       </w:r>
       <w:proofErr w:type="gramEnd"/>
       <w:r>
+        <w:rPr>
+          <w:highlight w:val="yellow"/>
+        </w:rPr>
         <w:t xml:space="preserve">but did not take the id though still had to use mongo _id) </w:t>
       </w:r>
     </w:p>
@@ -1984,29 +2169,21 @@
         </w:numPr>
         <w:spacing w:after="8" w:line="266" w:lineRule="auto"/>
         <w:ind w:right="7" w:hanging="360"/>
-        <w:rPr>
-          <w:highlight w:val="yellow"/>
-        </w:rPr>
-      </w:pPr>
-      <w:r>
-        <w:rPr>
-          <w:rFonts w:ascii="Calibri" w:eastAsia="Calibri" w:hAnsi="Calibri" w:cs="Calibri"/>
-          <w:b/>
-          <w:highlight w:val="yellow"/>
+      </w:pPr>
+      <w:r>
+        <w:rPr>
+          <w:rFonts w:ascii="Calibri" w:eastAsia="Calibri" w:hAnsi="Calibri" w:cs="Calibri"/>
+          <w:b/>
         </w:rPr>
         <w:t>Fetch All Restaurants by Cuisine Name</w:t>
       </w:r>
       <w:r>
-        <w:rPr>
-          <w:highlight w:val="yellow"/>
-        </w:rPr>
         <w:t xml:space="preserve">: </w:t>
       </w:r>
       <w:r>
         <w:rPr>
           <w:rFonts w:ascii="Calibri" w:eastAsia="Calibri" w:hAnsi="Calibri" w:cs="Calibri"/>
           <w:b/>
-          <w:highlight w:val="yellow"/>
         </w:rPr>
         <w:t>GET /</w:t>
       </w:r>
@@ -2015,7 +2192,6 @@
         <w:rPr>
           <w:rFonts w:ascii="Calibri" w:eastAsia="Calibri" w:hAnsi="Calibri" w:cs="Calibri"/>
           <w:b/>
-          <w:highlight w:val="yellow"/>
         </w:rPr>
         <w:t>api</w:t>
       </w:r>
@@ -2024,7 +2200,6 @@
         <w:rPr>
           <w:rFonts w:ascii="Calibri" w:eastAsia="Calibri" w:hAnsi="Calibri" w:cs="Calibri"/>
           <w:b/>
-          <w:highlight w:val="yellow"/>
         </w:rPr>
         <w:t>/v1/</w:t>
       </w:r>
@@ -2033,7 +2208,6 @@
         <w:rPr>
           <w:rFonts w:ascii="Calibri" w:eastAsia="Calibri" w:hAnsi="Calibri" w:cs="Calibri"/>
           <w:b/>
-          <w:highlight w:val="yellow"/>
         </w:rPr>
         <w:t>restaurants?cuisine</w:t>
       </w:r>
@@ -2042,7 +2216,6 @@
         <w:rPr>
           <w:rFonts w:ascii="Calibri" w:eastAsia="Calibri" w:hAnsi="Calibri" w:cs="Calibri"/>
           <w:b/>
-          <w:highlight w:val="yellow"/>
         </w:rPr>
         <w:t>=&lt;</w:t>
       </w:r>
@@ -2051,7 +2224,6 @@
         <w:rPr>
           <w:rFonts w:ascii="Calibri" w:eastAsia="Calibri" w:hAnsi="Calibri" w:cs="Calibri"/>
           <w:b/>
-          <w:highlight w:val="yellow"/>
         </w:rPr>
         <w:t>CuisineName</w:t>
       </w:r>
@@ -2060,49 +2232,11 @@
         <w:rPr>
           <w:rFonts w:ascii="Calibri" w:eastAsia="Calibri" w:hAnsi="Calibri" w:cs="Calibri"/>
           <w:b/>
-          <w:highlight w:val="yellow"/>
         </w:rPr>
         <w:t xml:space="preserve">&gt; - </w:t>
       </w:r>
       <w:r>
-        <w:rPr>
-          <w:highlight w:val="yellow"/>
-        </w:rPr>
-        <w:t xml:space="preserve">Lists all restaurants based on a </w:t>
-      </w:r>
-      <w:proofErr w:type="gramStart"/>
-      <w:r>
-        <w:rPr>
-          <w:highlight w:val="yellow"/>
-        </w:rPr>
-        <w:t>cuisine.</w:t>
-      </w:r>
-      <w:r>
-        <w:rPr>
-          <w:highlight w:val="yellow"/>
-        </w:rPr>
-        <w:t>(</w:t>
-      </w:r>
-      <w:proofErr w:type="gramEnd"/>
-      <w:r>
-        <w:rPr>
-          <w:highlight w:val="yellow"/>
-        </w:rPr>
-        <w:t xml:space="preserve"> it says it was a </w:t>
-      </w:r>
-      <w:proofErr w:type="gramStart"/>
-      <w:r>
-        <w:rPr>
-          <w:highlight w:val="yellow"/>
-        </w:rPr>
-        <w:t>success</w:t>
-      </w:r>
-      <w:proofErr w:type="gramEnd"/>
-      <w:r>
-        <w:rPr>
-          <w:highlight w:val="yellow"/>
-        </w:rPr>
-        <w:t xml:space="preserve"> but no details show)</w:t>
+        <w:t>Lists all restaurants based on a cuisine</w:t>
       </w:r>
     </w:p>
     <w:p>
@@ -2112,27 +2246,22 @@
           <w:numId w:val="4"/>
         </w:numPr>
         <w:spacing w:after="377" w:line="266" w:lineRule="auto"/>
-        <w:ind w:right="7" w:hanging="360"/>
-      </w:pPr>
-      <w:r>
-        <w:rPr>
-          <w:rFonts w:ascii="Calibri" w:eastAsia="Calibri" w:hAnsi="Calibri" w:cs="Calibri"/>
-          <w:b/>
-          <w:highlight w:val="yellow"/>
+        <w:ind w:left="1235" w:right="7" w:hanging="360"/>
+      </w:pPr>
+      <w:r>
+        <w:rPr>
+          <w:rFonts w:ascii="Calibri" w:eastAsia="Calibri" w:hAnsi="Calibri" w:cs="Calibri"/>
+          <w:b/>
         </w:rPr>
         <w:t>Fetch All Restaurants by Category Name</w:t>
       </w:r>
       <w:r>
-        <w:rPr>
-          <w:highlight w:val="yellow"/>
-        </w:rPr>
         <w:t xml:space="preserve">: </w:t>
       </w:r>
       <w:r>
         <w:rPr>
           <w:rFonts w:ascii="Calibri" w:eastAsia="Calibri" w:hAnsi="Calibri" w:cs="Calibri"/>
           <w:b/>
-          <w:highlight w:val="yellow"/>
         </w:rPr>
         <w:t>GET /</w:t>
       </w:r>
@@ -2141,7 +2270,6 @@
         <w:rPr>
           <w:rFonts w:ascii="Calibri" w:eastAsia="Calibri" w:hAnsi="Calibri" w:cs="Calibri"/>
           <w:b/>
-          <w:highlight w:val="yellow"/>
         </w:rPr>
         <w:t>api</w:t>
       </w:r>
@@ -2150,7 +2278,6 @@
         <w:rPr>
           <w:rFonts w:ascii="Calibri" w:eastAsia="Calibri" w:hAnsi="Calibri" w:cs="Calibri"/>
           <w:b/>
-          <w:highlight w:val="yellow"/>
         </w:rPr>
         <w:t>/v1/</w:t>
       </w:r>
@@ -2159,7 +2286,6 @@
         <w:rPr>
           <w:rFonts w:ascii="Calibri" w:eastAsia="Calibri" w:hAnsi="Calibri" w:cs="Calibri"/>
           <w:b/>
-          <w:highlight w:val="yellow"/>
         </w:rPr>
         <w:t>restaurants?category</w:t>
       </w:r>
@@ -2168,7 +2294,6 @@
         <w:rPr>
           <w:rFonts w:ascii="Calibri" w:eastAsia="Calibri" w:hAnsi="Calibri" w:cs="Calibri"/>
           <w:b/>
-          <w:highlight w:val="yellow"/>
         </w:rPr>
         <w:t>=&lt;</w:t>
       </w:r>
@@ -2177,7 +2302,6 @@
         <w:rPr>
           <w:rFonts w:ascii="Calibri" w:eastAsia="Calibri" w:hAnsi="Calibri" w:cs="Calibri"/>
           <w:b/>
-          <w:highlight w:val="yellow"/>
         </w:rPr>
         <w:t>CategoryName</w:t>
       </w:r>
@@ -2186,36 +2310,15 @@
         <w:rPr>
           <w:rFonts w:ascii="Calibri" w:eastAsia="Calibri" w:hAnsi="Calibri" w:cs="Calibri"/>
           <w:b/>
-          <w:highlight w:val="yellow"/>
         </w:rPr>
         <w:t xml:space="preserve">&gt; - </w:t>
       </w:r>
       <w:r>
-        <w:rPr>
-          <w:highlight w:val="yellow"/>
-        </w:rPr>
-        <w:t>Lists all restaurants based on a category</w:t>
-      </w:r>
-      <w:r>
-        <w:t>.</w:t>
-      </w:r>
-      <w:r>
-        <w:t xml:space="preserve"> (it says it worked but no details </w:t>
-      </w:r>
-      <w:proofErr w:type="gramStart"/>
-      <w:r>
-        <w:t>shown</w:t>
-      </w:r>
-      <w:proofErr w:type="gramEnd"/>
-      <w:r>
-        <w:t>)</w:t>
-      </w:r>
-    </w:p>
-    <w:p>
-      <w:pPr>
-        <w:pStyle w:val="Heading3"/>
-        <w:ind w:left="1235"/>
-      </w:pPr>
+        <w:t>Lists all restaurants based on a category.</w:t>
+      </w:r>
+      <w:r>
+        <w:t xml:space="preserve"> </w:t>
+      </w:r>
       <w:r>
         <w:t>Menu Routes</w:t>
       </w:r>
@@ -2708,21 +2811,29 @@
         </w:numPr>
         <w:spacing w:after="5" w:line="266" w:lineRule="auto"/>
         <w:ind w:right="13" w:hanging="360"/>
-      </w:pPr>
-      <w:r>
-        <w:rPr>
-          <w:rFonts w:ascii="Calibri" w:eastAsia="Calibri" w:hAnsi="Calibri" w:cs="Calibri"/>
-          <w:b/>
+        <w:rPr>
+          <w:highlight w:val="yellow"/>
+        </w:rPr>
+      </w:pPr>
+      <w:r>
+        <w:rPr>
+          <w:rFonts w:ascii="Calibri" w:eastAsia="Calibri" w:hAnsi="Calibri" w:cs="Calibri"/>
+          <w:b/>
+          <w:highlight w:val="yellow"/>
         </w:rPr>
         <w:t>Place Order</w:t>
       </w:r>
       <w:r>
+        <w:rPr>
+          <w:highlight w:val="yellow"/>
+        </w:rPr>
         <w:t xml:space="preserve">: </w:t>
       </w:r>
       <w:r>
         <w:rPr>
           <w:rFonts w:ascii="Calibri" w:eastAsia="Calibri" w:hAnsi="Calibri" w:cs="Calibri"/>
           <w:b/>
+          <w:highlight w:val="yellow"/>
         </w:rPr>
         <w:t>POST /</w:t>
       </w:r>
@@ -2731,6 +2842,7 @@
         <w:rPr>
           <w:rFonts w:ascii="Calibri" w:eastAsia="Calibri" w:hAnsi="Calibri" w:cs="Calibri"/>
           <w:b/>
+          <w:highlight w:val="yellow"/>
         </w:rPr>
         <w:t>api</w:t>
       </w:r>
@@ -2739,10 +2851,14 @@
         <w:rPr>
           <w:rFonts w:ascii="Calibri" w:eastAsia="Calibri" w:hAnsi="Calibri" w:cs="Calibri"/>
           <w:b/>
+          <w:highlight w:val="yellow"/>
         </w:rPr>
         <w:t xml:space="preserve">/v1/orders </w:t>
       </w:r>
       <w:r>
+        <w:rPr>
+          <w:highlight w:val="yellow"/>
+        </w:rPr>
         <w:t>- Submits a new order, requires token authentication.</w:t>
       </w:r>
     </w:p>
@@ -2754,21 +2870,29 @@
         </w:numPr>
         <w:spacing w:after="5" w:line="266" w:lineRule="auto"/>
         <w:ind w:right="13" w:hanging="360"/>
-      </w:pPr>
-      <w:r>
-        <w:rPr>
-          <w:rFonts w:ascii="Calibri" w:eastAsia="Calibri" w:hAnsi="Calibri" w:cs="Calibri"/>
-          <w:b/>
+        <w:rPr>
+          <w:highlight w:val="yellow"/>
+        </w:rPr>
+      </w:pPr>
+      <w:r>
+        <w:rPr>
+          <w:rFonts w:ascii="Calibri" w:eastAsia="Calibri" w:hAnsi="Calibri" w:cs="Calibri"/>
+          <w:b/>
+          <w:highlight w:val="yellow"/>
         </w:rPr>
         <w:t>Get Order Details</w:t>
       </w:r>
       <w:r>
+        <w:rPr>
+          <w:highlight w:val="yellow"/>
+        </w:rPr>
         <w:t xml:space="preserve">: </w:t>
       </w:r>
       <w:r>
         <w:rPr>
           <w:rFonts w:ascii="Calibri" w:eastAsia="Calibri" w:hAnsi="Calibri" w:cs="Calibri"/>
           <w:b/>
+          <w:highlight w:val="yellow"/>
         </w:rPr>
         <w:t>GET /</w:t>
       </w:r>
@@ -2777,6 +2901,7 @@
         <w:rPr>
           <w:rFonts w:ascii="Calibri" w:eastAsia="Calibri" w:hAnsi="Calibri" w:cs="Calibri"/>
           <w:b/>
+          <w:highlight w:val="yellow"/>
         </w:rPr>
         <w:t>api</w:t>
       </w:r>
@@ -2785,6 +2910,7 @@
         <w:rPr>
           <w:rFonts w:ascii="Calibri" w:eastAsia="Calibri" w:hAnsi="Calibri" w:cs="Calibri"/>
           <w:b/>
+          <w:highlight w:val="yellow"/>
         </w:rPr>
         <w:t>/v1</w:t>
       </w:r>
@@ -2793,6 +2919,7 @@
         <w:rPr>
           <w:rFonts w:ascii="Calibri" w:eastAsia="Calibri" w:hAnsi="Calibri" w:cs="Calibri"/>
           <w:b/>
+          <w:highlight w:val="yellow"/>
         </w:rPr>
         <w:t>/:</w:t>
       </w:r>
@@ -2801,6 +2928,7 @@
         <w:rPr>
           <w:rFonts w:ascii="Calibri" w:eastAsia="Calibri" w:hAnsi="Calibri" w:cs="Calibri"/>
           <w:b/>
+          <w:highlight w:val="yellow"/>
         </w:rPr>
         <w:t>userId</w:t>
       </w:r>
@@ -2809,6 +2937,7 @@
         <w:rPr>
           <w:rFonts w:ascii="Calibri" w:eastAsia="Calibri" w:hAnsi="Calibri" w:cs="Calibri"/>
           <w:b/>
+          <w:highlight w:val="yellow"/>
         </w:rPr>
         <w:t>/:</w:t>
       </w:r>
@@ -2817,6 +2946,7 @@
         <w:rPr>
           <w:rFonts w:ascii="Calibri" w:eastAsia="Calibri" w:hAnsi="Calibri" w:cs="Calibri"/>
           <w:b/>
+          <w:highlight w:val="yellow"/>
         </w:rPr>
         <w:t>orderId</w:t>
       </w:r>
@@ -2826,10 +2956,14 @@
         <w:rPr>
           <w:rFonts w:ascii="Calibri" w:eastAsia="Calibri" w:hAnsi="Calibri" w:cs="Calibri"/>
           <w:b/>
+          <w:highlight w:val="yellow"/>
         </w:rPr>
         <w:t xml:space="preserve"> – </w:t>
       </w:r>
       <w:r>
+        <w:rPr>
+          <w:highlight w:val="yellow"/>
+        </w:rPr>
         <w:t>Retrieves the order details of a user’s order, requires token authentication.</w:t>
       </w:r>
     </w:p>
@@ -2902,6 +3036,9 @@
       </w:r>
       <w:r>
         <w:t>- Retrieves a user's order history, requires token authentication.</w:t>
+      </w:r>
+      <w:r>
+        <w:t xml:space="preserve">  Provides a blank array</w:t>
       </w:r>
     </w:p>
     <w:p>

</xml_diff>